<commit_message>
This is according to Deepak's resume
</commit_message>
<xml_diff>
--- a/MCS_project_sem_III/GaneshLondhe_Exp_College.docx
+++ b/MCS_project_sem_III/GaneshLondhe_Exp_College.docx
@@ -20,9 +20,8 @@
           <w:sz w:val="28"/>
           <w:szCs w:val="28"/>
         </w:rPr>
-        <w:t xml:space="preserve">Deepak Datta </w:t>
-      </w:r>
-      <w:proofErr w:type="spellStart"/>
+        <w:t>Ganesh Londhe</w:t>
+      </w:r>
       <w:r>
         <w:rPr>
           <w:rFonts w:asciiTheme="minorHAnsi" w:hAnsiTheme="minorHAnsi" w:cstheme="minorHAnsi"/>
@@ -30,9 +29,9 @@
           <w:sz w:val="28"/>
           <w:szCs w:val="28"/>
         </w:rPr>
-        <w:t>Bhavale</w:t>
-      </w:r>
-      <w:proofErr w:type="spellEnd"/>
+        <w:tab/>
+        <w:t xml:space="preserve">   </w:t>
+      </w:r>
       <w:r>
         <w:rPr>
           <w:rFonts w:asciiTheme="minorHAnsi" w:hAnsiTheme="minorHAnsi" w:cstheme="minorHAnsi"/>
@@ -72,6 +71,17 @@
           <w:b w:val="0"/>
           <w:i/>
           <w:color w:val="000000" w:themeColor="text1"/>
+          <w:sz w:val="28"/>
+          <w:szCs w:val="28"/>
+        </w:rPr>
+        <w:t xml:space="preserve">         </w:t>
+      </w:r>
+      <w:r>
+        <w:rPr>
+          <w:rFonts w:asciiTheme="minorHAnsi" w:hAnsiTheme="minorHAnsi" w:cstheme="minorHAnsi"/>
+          <w:b w:val="0"/>
+          <w:i/>
+          <w:color w:val="000000" w:themeColor="text1"/>
           <w:sz w:val="20"/>
           <w:szCs w:val="20"/>
         </w:rPr>
@@ -85,7 +95,7 @@
           <w:sz w:val="28"/>
           <w:szCs w:val="28"/>
         </w:rPr>
-        <w:t xml:space="preserve">               </w:t>
+        <w:t xml:space="preserve">        </w:t>
       </w:r>
       <w:r>
         <w:t xml:space="preserve">                     </w:t>
@@ -114,26 +124,7 @@
           <w:sz w:val="20"/>
           <w:szCs w:val="20"/>
         </w:rPr>
-        <w:t>Automation</w:t>
-      </w:r>
-      <w:r>
-        <w:rPr>
-          <w:rFonts w:asciiTheme="minorHAnsi" w:hAnsiTheme="minorHAnsi" w:cstheme="minorHAnsi"/>
-          <w:b/>
-          <w:sz w:val="20"/>
-          <w:szCs w:val="20"/>
-        </w:rPr>
-        <w:t xml:space="preserve"> </w:t>
-      </w:r>
-      <w:r>
-        <w:rPr>
-          <w:rFonts w:asciiTheme="minorHAnsi" w:hAnsiTheme="minorHAnsi" w:cstheme="minorHAnsi"/>
-          <w:b/>
-          <w:i/>
-          <w:sz w:val="20"/>
-          <w:szCs w:val="22"/>
-        </w:rPr>
-        <w:t>Developer</w:t>
+        <w:t>Intern</w:t>
       </w:r>
       <w:r>
         <w:rPr>
@@ -193,6 +184,17 @@
           <w:rFonts w:asciiTheme="minorHAnsi" w:hAnsiTheme="minorHAnsi" w:cstheme="minorHAnsi"/>
         </w:rPr>
         <w:tab/>
+      </w:r>
+      <w:r>
+        <w:rPr>
+          <w:rFonts w:asciiTheme="minorHAnsi" w:hAnsiTheme="minorHAnsi" w:cstheme="minorHAnsi"/>
+        </w:rPr>
+        <w:t xml:space="preserve">                                  </w:t>
+      </w:r>
+      <w:r>
+        <w:rPr>
+          <w:rFonts w:asciiTheme="minorHAnsi" w:hAnsiTheme="minorHAnsi" w:cstheme="minorHAnsi"/>
+        </w:rPr>
         <w:t xml:space="preserve">     </w:t>
       </w:r>
       <w:r>
@@ -212,57 +214,6 @@
           <w:szCs w:val="20"/>
         </w:rPr>
         <w:t>955 241 4399</w:t>
-      </w:r>
-    </w:p>
-    <w:p>
-      <w:pPr>
-        <w:rPr>
-          <w:rFonts w:asciiTheme="minorHAnsi" w:hAnsiTheme="minorHAnsi" w:cstheme="minorHAnsi"/>
-          <w:sz w:val="20"/>
-          <w:szCs w:val="20"/>
-        </w:rPr>
-      </w:pPr>
-      <w:r>
-        <w:rPr>
-          <w:rFonts w:asciiTheme="minorHAnsi" w:hAnsiTheme="minorHAnsi" w:cstheme="minorHAnsi"/>
-          <w:sz w:val="20"/>
-          <w:szCs w:val="20"/>
-        </w:rPr>
-        <w:t xml:space="preserve"> </w:t>
-      </w:r>
-      <w:r>
-        <w:rPr>
-          <w:rFonts w:asciiTheme="minorHAnsi" w:hAnsiTheme="minorHAnsi" w:cstheme="minorHAnsi"/>
-          <w:sz w:val="20"/>
-          <w:szCs w:val="20"/>
-        </w:rPr>
-        <w:t>Pune</w:t>
-      </w:r>
-    </w:p>
-    <w:p>
-      <w:pPr>
-        <w:rPr>
-          <w:rFonts w:asciiTheme="minorHAnsi" w:hAnsiTheme="minorHAnsi" w:cstheme="minorHAnsi"/>
-          <w:sz w:val="20"/>
-          <w:szCs w:val="20"/>
-        </w:rPr>
-      </w:pPr>
-      <w:r>
-        <w:rPr>
-          <w:rFonts w:asciiTheme="minorHAnsi" w:hAnsiTheme="minorHAnsi" w:cstheme="minorHAnsi"/>
-          <w:sz w:val="20"/>
-          <w:szCs w:val="20"/>
-        </w:rPr>
-        <w:t xml:space="preserve">                                                                                                              </w:t>
-      </w:r>
-      <w:r>
-        <w:rPr>
-          <w:rFonts w:asciiTheme="minorHAnsi" w:hAnsiTheme="minorHAnsi" w:cstheme="minorHAnsi"/>
-          <w:i/>
-          <w:sz w:val="20"/>
-          <w:szCs w:val="20"/>
-        </w:rPr>
-        <w:t xml:space="preserve"> </w:t>
       </w:r>
     </w:p>
     <w:p>
@@ -1003,6 +954,25 @@
         </w:rPr>
         <w:t xml:space="preserve">Ample Experience of setting up </w:t>
       </w:r>
+      <w:bookmarkStart w:id="0" w:name="_GoBack"/>
+      <w:bookmarkEnd w:id="0"/>
+      <w:r>
+        <w:rPr>
+          <w:rFonts w:asciiTheme="minorHAnsi" w:hAnsiTheme="minorHAnsi" w:cstheme="minorHAnsi"/>
+          <w:bCs/>
+          <w:szCs w:val="20"/>
+        </w:rPr>
+        <w:t>Windows</w:t>
+      </w:r>
+      <w:r>
+        <w:rPr>
+          <w:rFonts w:asciiTheme="minorHAnsi" w:hAnsiTheme="minorHAnsi" w:cstheme="minorHAnsi"/>
+          <w:b w:val="0"/>
+          <w:bCs/>
+          <w:szCs w:val="20"/>
+        </w:rPr>
+        <w:t xml:space="preserve"> and </w:t>
+      </w:r>
       <w:r>
         <w:rPr>
           <w:rFonts w:asciiTheme="minorHAnsi" w:hAnsiTheme="minorHAnsi" w:cstheme="minorHAnsi"/>
@@ -2947,8 +2917,6 @@
           <w:szCs w:val="20"/>
         </w:rPr>
       </w:pPr>
-      <w:bookmarkStart w:id="0" w:name="_GoBack"/>
-      <w:bookmarkEnd w:id="0"/>
     </w:p>
     <w:p>
       <w:pPr>
@@ -3651,16 +3619,7 @@
           <w:szCs w:val="24"/>
         </w:rPr>
         <w:lastRenderedPageBreak/>
-        <w:t>Academic</w:t>
-      </w:r>
-      <w:r>
-        <w:rPr>
-          <w:rFonts w:asciiTheme="minorHAnsi" w:hAnsiTheme="minorHAnsi" w:cstheme="minorHAnsi"/>
-          <w:color w:val="auto"/>
-          <w:sz w:val="24"/>
-          <w:szCs w:val="24"/>
-        </w:rPr>
-        <w:t xml:space="preserve"> projects</w:t>
+        <w:t>Academic projects</w:t>
       </w:r>
     </w:p>
     <w:p>

</xml_diff>

<commit_message>
wrote python project details
</commit_message>
<xml_diff>
--- a/MCS_project_sem_III/GaneshLondhe_Exp_College.docx
+++ b/MCS_project_sem_III/GaneshLondhe_Exp_College.docx
@@ -954,8 +954,6 @@
         </w:rPr>
         <w:t xml:space="preserve">Ample Experience of setting up </w:t>
       </w:r>
-      <w:bookmarkStart w:id="0" w:name="_GoBack"/>
-      <w:bookmarkEnd w:id="0"/>
       <w:r>
         <w:rPr>
           <w:rFonts w:asciiTheme="minorHAnsi" w:hAnsiTheme="minorHAnsi" w:cstheme="minorHAnsi"/>
@@ -2439,12 +2437,22 @@
       <w:r>
         <w:rPr>
           <w:rFonts w:asciiTheme="minorHAnsi" w:hAnsiTheme="minorHAnsi" w:cstheme="minorHAnsi"/>
+          <w:sz w:val="20"/>
+          <w:szCs w:val="20"/>
+        </w:rPr>
+        <w:t>:</w:t>
+      </w:r>
+      <w:r>
+        <w:rPr>
+          <w:rFonts w:asciiTheme="minorHAnsi" w:hAnsiTheme="minorHAnsi" w:cstheme="minorHAnsi"/>
           <w:b/>
           <w:sz w:val="20"/>
           <w:szCs w:val="20"/>
         </w:rPr>
-        <w:t>: Efficient clustering algorithm to segregate tests based on the execution behavior</w:t>
-      </w:r>
+        <w:t xml:space="preserve"> Efficient clustering algorithm to segregate tests based on the execution behavior</w:t>
+      </w:r>
+      <w:bookmarkStart w:id="0" w:name="_GoBack"/>
+      <w:bookmarkEnd w:id="0"/>
     </w:p>
     <w:p>
       <w:pPr>
@@ -2465,7 +2473,7 @@
           <w:sz w:val="22"/>
           <w:szCs w:val="22"/>
         </w:rPr>
-        <w:t xml:space="preserve">Abstract: </w:t>
+        <w:t>Abstract:</w:t>
       </w:r>
     </w:p>
     <w:p>
@@ -2489,31 +2497,47 @@
           <w:sz w:val="20"/>
           <w:szCs w:val="20"/>
         </w:rPr>
-        <w:t>Integrity the application life cycle management product from MKS.</w:t>
-      </w:r>
-      <w:r>
-        <w:rPr>
-          <w:rFonts w:asciiTheme="minorHAnsi" w:hAnsiTheme="minorHAnsi" w:cstheme="minorHAnsi"/>
-          <w:sz w:val="20"/>
-          <w:szCs w:val="20"/>
-        </w:rPr>
-        <w:t xml:space="preserve"> </w:t>
-      </w:r>
-      <w:r>
-        <w:rPr>
-          <w:rFonts w:asciiTheme="minorHAnsi" w:hAnsiTheme="minorHAnsi" w:cstheme="minorHAnsi"/>
-          <w:sz w:val="20"/>
-          <w:szCs w:val="20"/>
-        </w:rPr>
-        <w:t xml:space="preserve">Eventually it becomes PTC product when PTC acquired MKS in </w:t>
-      </w:r>
-      <w:r>
-        <w:rPr>
-          <w:rFonts w:asciiTheme="minorHAnsi" w:hAnsiTheme="minorHAnsi" w:cstheme="minorHAnsi"/>
-          <w:sz w:val="20"/>
-          <w:szCs w:val="20"/>
-        </w:rPr>
-        <w:t>2011.</w:t>
+        <w:t xml:space="preserve">This project </w:t>
+      </w:r>
+      <w:r>
+        <w:rPr>
+          <w:rFonts w:asciiTheme="minorHAnsi" w:hAnsiTheme="minorHAnsi" w:cstheme="minorHAnsi"/>
+          <w:sz w:val="20"/>
+          <w:szCs w:val="20"/>
+        </w:rPr>
+        <w:t>includes</w:t>
+      </w:r>
+      <w:r>
+        <w:rPr>
+          <w:rFonts w:asciiTheme="minorHAnsi" w:hAnsiTheme="minorHAnsi" w:cstheme="minorHAnsi"/>
+          <w:sz w:val="20"/>
+          <w:szCs w:val="20"/>
+        </w:rPr>
+        <w:t xml:space="preserve"> Data mining</w:t>
+      </w:r>
+      <w:r>
+        <w:rPr>
+          <w:rFonts w:asciiTheme="minorHAnsi" w:hAnsiTheme="minorHAnsi" w:cstheme="minorHAnsi"/>
+          <w:sz w:val="20"/>
+          <w:szCs w:val="20"/>
+        </w:rPr>
+        <w:t>, machine learning</w:t>
+      </w:r>
+      <w:r>
+        <w:rPr>
+          <w:rFonts w:asciiTheme="minorHAnsi" w:hAnsiTheme="minorHAnsi" w:cstheme="minorHAnsi"/>
+          <w:sz w:val="20"/>
+          <w:szCs w:val="20"/>
+        </w:rPr>
+        <w:t xml:space="preserve"> techniques</w:t>
+      </w:r>
+      <w:r>
+        <w:rPr>
+          <w:rFonts w:asciiTheme="minorHAnsi" w:hAnsiTheme="minorHAnsi" w:cstheme="minorHAnsi"/>
+          <w:sz w:val="20"/>
+          <w:szCs w:val="20"/>
+        </w:rPr>
+        <w:t xml:space="preserve"> like clustering.</w:t>
       </w:r>
     </w:p>
     <w:p>
@@ -2527,57 +2551,24 @@
         <w:jc w:val="both"/>
         <w:rPr>
           <w:rFonts w:asciiTheme="minorHAnsi" w:hAnsiTheme="minorHAnsi" w:cstheme="minorHAnsi"/>
-          <w:sz w:val="20"/>
-          <w:szCs w:val="20"/>
-        </w:rPr>
-      </w:pPr>
-      <w:r>
-        <w:rPr>
-          <w:rFonts w:asciiTheme="minorHAnsi" w:hAnsiTheme="minorHAnsi" w:cstheme="minorHAnsi"/>
-          <w:sz w:val="20"/>
-          <w:szCs w:val="20"/>
-        </w:rPr>
-        <w:t xml:space="preserve">This project </w:t>
-      </w:r>
-      <w:r>
-        <w:rPr>
-          <w:rFonts w:asciiTheme="minorHAnsi" w:hAnsiTheme="minorHAnsi" w:cstheme="minorHAnsi"/>
-          <w:sz w:val="20"/>
-          <w:szCs w:val="20"/>
-        </w:rPr>
-        <w:t>includes</w:t>
-      </w:r>
-      <w:r>
-        <w:rPr>
-          <w:rFonts w:asciiTheme="minorHAnsi" w:hAnsiTheme="minorHAnsi" w:cstheme="minorHAnsi"/>
-          <w:sz w:val="20"/>
-          <w:szCs w:val="20"/>
-        </w:rPr>
-        <w:t xml:space="preserve"> Data mining</w:t>
-      </w:r>
-      <w:r>
-        <w:rPr>
-          <w:rFonts w:asciiTheme="minorHAnsi" w:hAnsiTheme="minorHAnsi" w:cstheme="minorHAnsi"/>
-          <w:sz w:val="20"/>
-          <w:szCs w:val="20"/>
-        </w:rPr>
-        <w:t>, machine learning</w:t>
-      </w:r>
-      <w:r>
-        <w:rPr>
-          <w:rFonts w:asciiTheme="minorHAnsi" w:hAnsiTheme="minorHAnsi" w:cstheme="minorHAnsi"/>
-          <w:sz w:val="20"/>
-          <w:szCs w:val="20"/>
-        </w:rPr>
-        <w:t xml:space="preserve"> techniques</w:t>
-      </w:r>
-      <w:r>
-        <w:rPr>
-          <w:rFonts w:asciiTheme="minorHAnsi" w:hAnsiTheme="minorHAnsi" w:cstheme="minorHAnsi"/>
-          <w:sz w:val="20"/>
-          <w:szCs w:val="20"/>
-        </w:rPr>
-        <w:t xml:space="preserve"> like clustering.</w:t>
+          <w:b/>
+        </w:rPr>
+      </w:pPr>
+      <w:r>
+        <w:rPr>
+          <w:rFonts w:asciiTheme="minorHAnsi" w:hAnsiTheme="minorHAnsi" w:cstheme="minorHAnsi"/>
+          <w:sz w:val="20"/>
+          <w:szCs w:val="20"/>
+        </w:rPr>
+        <w:t>Clustering is a Machine Learning technique that involves the grouping of data points</w:t>
+      </w:r>
+      <w:r>
+        <w:rPr>
+          <w:rFonts w:asciiTheme="minorHAnsi" w:hAnsiTheme="minorHAnsi" w:cstheme="minorHAnsi"/>
+          <w:sz w:val="20"/>
+          <w:szCs w:val="20"/>
+        </w:rPr>
+        <w:t>.</w:t>
       </w:r>
     </w:p>
     <w:p>
@@ -2600,24 +2591,64 @@
           <w:sz w:val="20"/>
           <w:szCs w:val="20"/>
         </w:rPr>
-        <w:t>Clustering is a Machine Learning technique that involves the grouping of data points</w:t>
-      </w:r>
-      <w:r>
-        <w:rPr>
-          <w:rFonts w:asciiTheme="minorHAnsi" w:hAnsiTheme="minorHAnsi" w:cstheme="minorHAnsi"/>
-          <w:sz w:val="20"/>
-          <w:szCs w:val="20"/>
-        </w:rPr>
-        <w:t>.</w:t>
+        <w:t xml:space="preserve">By applying clustering algorithms on </w:t>
+      </w:r>
+      <w:r>
+        <w:rPr>
+          <w:rFonts w:asciiTheme="minorHAnsi" w:hAnsiTheme="minorHAnsi" w:cstheme="minorHAnsi"/>
+          <w:b/>
+          <w:sz w:val="20"/>
+          <w:szCs w:val="20"/>
+        </w:rPr>
+        <w:t>RTCDB</w:t>
+      </w:r>
+      <w:r>
+        <w:rPr>
+          <w:rFonts w:asciiTheme="minorHAnsi" w:hAnsiTheme="minorHAnsi" w:cstheme="minorHAnsi"/>
+          <w:b/>
+          <w:sz w:val="20"/>
+          <w:szCs w:val="20"/>
+        </w:rPr>
+        <w:t xml:space="preserve">, </w:t>
+      </w:r>
+      <w:r>
+        <w:rPr>
+          <w:rFonts w:asciiTheme="minorHAnsi" w:hAnsiTheme="minorHAnsi" w:cstheme="minorHAnsi"/>
+          <w:sz w:val="20"/>
+          <w:szCs w:val="20"/>
+        </w:rPr>
+        <w:t xml:space="preserve">project </w:t>
+      </w:r>
+      <w:proofErr w:type="gramStart"/>
+      <w:r>
+        <w:rPr>
+          <w:rFonts w:asciiTheme="minorHAnsi" w:hAnsiTheme="minorHAnsi" w:cstheme="minorHAnsi"/>
+          <w:sz w:val="20"/>
+          <w:szCs w:val="20"/>
+        </w:rPr>
+        <w:t>is</w:t>
+      </w:r>
+      <w:r>
+        <w:rPr>
+          <w:rFonts w:asciiTheme="minorHAnsi" w:hAnsiTheme="minorHAnsi" w:cstheme="minorHAnsi"/>
+          <w:sz w:val="20"/>
+          <w:szCs w:val="20"/>
+        </w:rPr>
+        <w:t xml:space="preserve"> able to</w:t>
+      </w:r>
+      <w:proofErr w:type="gramEnd"/>
+      <w:r>
+        <w:rPr>
+          <w:rFonts w:asciiTheme="minorHAnsi" w:hAnsiTheme="minorHAnsi" w:cstheme="minorHAnsi"/>
+          <w:sz w:val="20"/>
+          <w:szCs w:val="20"/>
+        </w:rPr>
+        <w:t xml:space="preserve"> segregate the test which are taking more time.</w:t>
       </w:r>
     </w:p>
     <w:p>
       <w:pPr>
         <w:pStyle w:val="ListParagraph"/>
-        <w:numPr>
-          <w:ilvl w:val="0"/>
-          <w:numId w:val="21"/>
-        </w:numPr>
         <w:spacing w:line="360" w:lineRule="auto"/>
         <w:jc w:val="both"/>
         <w:rPr>
@@ -2625,80 +2656,10 @@
           <w:b/>
         </w:rPr>
       </w:pPr>
-      <w:r>
-        <w:rPr>
-          <w:rFonts w:asciiTheme="minorHAnsi" w:hAnsiTheme="minorHAnsi" w:cstheme="minorHAnsi"/>
-          <w:sz w:val="20"/>
-          <w:szCs w:val="20"/>
-        </w:rPr>
-        <w:t xml:space="preserve">By applying clustering algorithms on </w:t>
-      </w:r>
-      <w:proofErr w:type="spellStart"/>
-      <w:r>
-        <w:rPr>
-          <w:rFonts w:asciiTheme="minorHAnsi" w:hAnsiTheme="minorHAnsi" w:cstheme="minorHAnsi"/>
-          <w:b/>
-          <w:sz w:val="20"/>
-          <w:szCs w:val="20"/>
-        </w:rPr>
-        <w:t>rtcdb</w:t>
-      </w:r>
-      <w:proofErr w:type="spellEnd"/>
-      <w:r>
-        <w:rPr>
-          <w:rFonts w:asciiTheme="minorHAnsi" w:hAnsiTheme="minorHAnsi" w:cstheme="minorHAnsi"/>
-          <w:b/>
-          <w:sz w:val="20"/>
-          <w:szCs w:val="20"/>
-        </w:rPr>
-        <w:t xml:space="preserve">, </w:t>
-      </w:r>
-      <w:r>
-        <w:rPr>
-          <w:rFonts w:asciiTheme="minorHAnsi" w:hAnsiTheme="minorHAnsi" w:cstheme="minorHAnsi"/>
-          <w:sz w:val="20"/>
-          <w:szCs w:val="20"/>
-        </w:rPr>
-        <w:t>project will be able to segregate the test which are taking more time.</w:t>
-      </w:r>
     </w:p>
     <w:p>
       <w:pPr>
         <w:pStyle w:val="ListParagraph"/>
-        <w:numPr>
-          <w:ilvl w:val="0"/>
-          <w:numId w:val="21"/>
-        </w:numPr>
-        <w:spacing w:line="360" w:lineRule="auto"/>
-        <w:jc w:val="both"/>
-        <w:rPr>
-          <w:rFonts w:asciiTheme="minorHAnsi" w:hAnsiTheme="minorHAnsi" w:cstheme="minorHAnsi"/>
-          <w:b/>
-        </w:rPr>
-      </w:pPr>
-    </w:p>
-    <w:p>
-      <w:pPr>
-        <w:pStyle w:val="ListParagraph"/>
-        <w:numPr>
-          <w:ilvl w:val="0"/>
-          <w:numId w:val="21"/>
-        </w:numPr>
-        <w:spacing w:line="360" w:lineRule="auto"/>
-        <w:jc w:val="both"/>
-        <w:rPr>
-          <w:rFonts w:asciiTheme="minorHAnsi" w:hAnsiTheme="minorHAnsi" w:cstheme="minorHAnsi"/>
-          <w:b/>
-        </w:rPr>
-      </w:pPr>
-    </w:p>
-    <w:p>
-      <w:pPr>
-        <w:pStyle w:val="ListParagraph"/>
-        <w:numPr>
-          <w:ilvl w:val="0"/>
-          <w:numId w:val="21"/>
-        </w:numPr>
         <w:spacing w:line="360" w:lineRule="auto"/>
         <w:jc w:val="both"/>
         <w:rPr>
@@ -2819,39 +2780,25 @@
           <w:sz w:val="20"/>
           <w:szCs w:val="20"/>
         </w:rPr>
-        <w:t>Designing the Framework for newly lunched project using Java, Shell Script &amp; automating the process in to one pipe line using Jenkin</w:t>
-      </w:r>
+        <w:t xml:space="preserve">Developing code for </w:t>
+      </w:r>
+      <w:proofErr w:type="spellStart"/>
       <w:r>
         <w:rPr>
           <w:rFonts w:asciiTheme="minorHAnsi" w:eastAsia="Arial Unicode MS" w:hAnsiTheme="minorHAnsi" w:cstheme="minorHAnsi"/>
           <w:sz w:val="20"/>
           <w:szCs w:val="20"/>
         </w:rPr>
-        <w:t>s</w:t>
-      </w:r>
+        <w:t>creo</w:t>
+      </w:r>
+      <w:proofErr w:type="spellEnd"/>
       <w:r>
         <w:rPr>
           <w:rFonts w:asciiTheme="minorHAnsi" w:eastAsia="Arial Unicode MS" w:hAnsiTheme="minorHAnsi" w:cstheme="minorHAnsi"/>
           <w:sz w:val="20"/>
           <w:szCs w:val="20"/>
         </w:rPr>
-        <w:t>/ANT/</w:t>
-      </w:r>
-      <w:r>
-        <w:rPr>
-          <w:rFonts w:asciiTheme="minorHAnsi" w:eastAsia="Arial Unicode MS" w:hAnsiTheme="minorHAnsi" w:cstheme="minorHAnsi"/>
-          <w:sz w:val="20"/>
-          <w:szCs w:val="20"/>
-        </w:rPr>
-        <w:t>Gradle</w:t>
-      </w:r>
-      <w:r>
-        <w:rPr>
-          <w:rFonts w:asciiTheme="minorHAnsi" w:eastAsia="Arial Unicode MS" w:hAnsiTheme="minorHAnsi" w:cstheme="minorHAnsi"/>
-          <w:sz w:val="20"/>
-          <w:szCs w:val="20"/>
-        </w:rPr>
-        <w:t>.</w:t>
+        <w:t xml:space="preserve"> installation file.</w:t>
       </w:r>
     </w:p>
     <w:p>
@@ -2867,735 +2814,51 @@
         <w:spacing w:line="360" w:lineRule="auto"/>
         <w:jc w:val="both"/>
         <w:rPr>
-          <w:rFonts w:asciiTheme="minorHAnsi" w:eastAsia="Arial Unicode MS" w:hAnsiTheme="minorHAnsi" w:cstheme="minorHAnsi"/>
-          <w:sz w:val="20"/>
-          <w:szCs w:val="20"/>
-        </w:rPr>
-      </w:pPr>
-      <w:r>
-        <w:rPr>
-          <w:rFonts w:asciiTheme="minorHAnsi" w:eastAsia="Arial Unicode MS" w:hAnsiTheme="minorHAnsi" w:cstheme="minorHAnsi"/>
-          <w:sz w:val="20"/>
-          <w:szCs w:val="20"/>
-        </w:rPr>
-        <w:t xml:space="preserve">Developing code for </w:t>
-      </w:r>
-      <w:proofErr w:type="spellStart"/>
-      <w:r>
-        <w:rPr>
-          <w:rFonts w:asciiTheme="minorHAnsi" w:eastAsia="Arial Unicode MS" w:hAnsiTheme="minorHAnsi" w:cstheme="minorHAnsi"/>
-          <w:sz w:val="20"/>
-          <w:szCs w:val="20"/>
-        </w:rPr>
-        <w:t>creo</w:t>
-      </w:r>
-      <w:proofErr w:type="spellEnd"/>
-      <w:r>
-        <w:rPr>
-          <w:rFonts w:asciiTheme="minorHAnsi" w:eastAsia="Arial Unicode MS" w:hAnsiTheme="minorHAnsi" w:cstheme="minorHAnsi"/>
-          <w:sz w:val="20"/>
-          <w:szCs w:val="20"/>
-        </w:rPr>
-        <w:t xml:space="preserve"> installation file.</w:t>
+          <w:rFonts w:asciiTheme="minorHAnsi" w:hAnsiTheme="minorHAnsi" w:cstheme="minorHAnsi"/>
+          <w:sz w:val="20"/>
+          <w:szCs w:val="20"/>
+        </w:rPr>
+      </w:pPr>
+      <w:r>
+        <w:rPr>
+          <w:rFonts w:asciiTheme="minorHAnsi" w:hAnsiTheme="minorHAnsi" w:cstheme="minorHAnsi"/>
+          <w:sz w:val="20"/>
+          <w:szCs w:val="20"/>
+        </w:rPr>
+        <w:t xml:space="preserve">As an Intern I was assigned to fix some </w:t>
+      </w:r>
+      <w:r>
+        <w:rPr>
+          <w:rFonts w:asciiTheme="minorHAnsi" w:hAnsiTheme="minorHAnsi" w:cstheme="minorHAnsi"/>
+          <w:b/>
+          <w:sz w:val="20"/>
+          <w:szCs w:val="20"/>
+        </w:rPr>
+        <w:t>SPR task</w:t>
+      </w:r>
+      <w:r>
+        <w:rPr>
+          <w:rFonts w:asciiTheme="minorHAnsi" w:hAnsiTheme="minorHAnsi" w:cstheme="minorHAnsi"/>
+          <w:sz w:val="20"/>
+          <w:szCs w:val="20"/>
+        </w:rPr>
+        <w:t xml:space="preserve"> related with development.</w:t>
       </w:r>
     </w:p>
     <w:p>
       <w:pPr>
         <w:pStyle w:val="ListParagraph"/>
         <w:widowControl/>
-        <w:numPr>
-          <w:ilvl w:val="0"/>
-          <w:numId w:val="13"/>
-        </w:numPr>
         <w:suppressAutoHyphens w:val="0"/>
         <w:autoSpaceDE/>
         <w:spacing w:line="360" w:lineRule="auto"/>
         <w:jc w:val="both"/>
         <w:rPr>
-          <w:rFonts w:asciiTheme="minorHAnsi" w:eastAsia="Arial Unicode MS" w:hAnsiTheme="minorHAnsi" w:cstheme="minorHAnsi"/>
-          <w:sz w:val="20"/>
-          <w:szCs w:val="20"/>
-        </w:rPr>
-      </w:pPr>
-    </w:p>
-    <w:p>
-      <w:pPr>
-        <w:widowControl/>
-        <w:numPr>
-          <w:ilvl w:val="0"/>
-          <w:numId w:val="13"/>
-        </w:numPr>
-        <w:shd w:val="clear" w:color="auto" w:fill="FFFFFF"/>
-        <w:suppressAutoHyphens w:val="0"/>
-        <w:autoSpaceDE/>
-        <w:spacing w:before="100" w:beforeAutospacing="1" w:after="100" w:afterAutospacing="1" w:line="360" w:lineRule="auto"/>
-        <w:rPr>
-          <w:rFonts w:asciiTheme="minorHAnsi" w:hAnsiTheme="minorHAnsi" w:cs="Open Sans"/>
-          <w:color w:val="181717"/>
-          <w:sz w:val="20"/>
-          <w:szCs w:val="20"/>
-          <w:lang w:eastAsia="en-US"/>
-        </w:rPr>
-      </w:pPr>
-      <w:r>
-        <w:rPr>
-          <w:rFonts w:asciiTheme="minorHAnsi" w:hAnsiTheme="minorHAnsi" w:cs="Open Sans"/>
-          <w:color w:val="181717"/>
-          <w:sz w:val="20"/>
-          <w:szCs w:val="20"/>
-          <w:lang w:eastAsia="en-US"/>
-        </w:rPr>
-        <w:t>Developed BASH scripts to redact sensitive data from Apache access and error logs using a sed expression, deploy WAR files to environments in parallel.</w:t>
-      </w:r>
-    </w:p>
-    <w:p>
-      <w:pPr>
-        <w:widowControl/>
-        <w:numPr>
-          <w:ilvl w:val="0"/>
-          <w:numId w:val="13"/>
-        </w:numPr>
-        <w:shd w:val="clear" w:color="auto" w:fill="FFFFFF"/>
-        <w:suppressAutoHyphens w:val="0"/>
-        <w:autoSpaceDE/>
-        <w:spacing w:before="100" w:beforeAutospacing="1" w:after="100" w:afterAutospacing="1" w:line="360" w:lineRule="auto"/>
-        <w:rPr>
-          <w:rFonts w:asciiTheme="minorHAnsi" w:hAnsiTheme="minorHAnsi" w:cs="Open Sans"/>
-          <w:color w:val="181717"/>
-          <w:sz w:val="20"/>
-          <w:szCs w:val="20"/>
-          <w:lang w:eastAsia="en-US"/>
-        </w:rPr>
-      </w:pPr>
-      <w:r>
-        <w:rPr>
-          <w:rFonts w:asciiTheme="minorHAnsi" w:hAnsiTheme="minorHAnsi" w:cs="Open Sans"/>
-          <w:color w:val="181717"/>
-          <w:sz w:val="20"/>
-          <w:szCs w:val="20"/>
-          <w:lang w:eastAsia="en-US"/>
-        </w:rPr>
-        <w:t xml:space="preserve">Maintained </w:t>
-      </w:r>
-      <w:r>
-        <w:rPr>
-          <w:rFonts w:asciiTheme="minorHAnsi" w:hAnsiTheme="minorHAnsi" w:cs="Open Sans"/>
-          <w:color w:val="181717"/>
-          <w:sz w:val="20"/>
-          <w:szCs w:val="20"/>
-          <w:lang w:eastAsia="en-US"/>
-        </w:rPr>
-        <w:t>GIT</w:t>
-      </w:r>
-      <w:r>
-        <w:rPr>
-          <w:rFonts w:asciiTheme="minorHAnsi" w:hAnsiTheme="minorHAnsi" w:cs="Open Sans"/>
-          <w:color w:val="181717"/>
-          <w:sz w:val="20"/>
-          <w:szCs w:val="20"/>
-          <w:lang w:eastAsia="en-US"/>
-        </w:rPr>
-        <w:t xml:space="preserve"> repositories for </w:t>
-      </w:r>
-      <w:r>
-        <w:rPr>
-          <w:rFonts w:asciiTheme="minorHAnsi" w:hAnsiTheme="minorHAnsi" w:cs="Open Sans"/>
-          <w:color w:val="181717"/>
-          <w:sz w:val="20"/>
-          <w:szCs w:val="20"/>
-          <w:lang w:eastAsia="en-US"/>
-        </w:rPr>
-        <w:t xml:space="preserve">Development </w:t>
-      </w:r>
-      <w:r>
-        <w:rPr>
-          <w:rFonts w:asciiTheme="minorHAnsi" w:hAnsiTheme="minorHAnsi" w:cs="Open Sans"/>
-          <w:color w:val="181717"/>
-          <w:sz w:val="20"/>
-          <w:szCs w:val="20"/>
-          <w:lang w:eastAsia="en-US"/>
-        </w:rPr>
-        <w:t>environment</w:t>
-      </w:r>
-      <w:r>
-        <w:rPr>
-          <w:rFonts w:asciiTheme="minorHAnsi" w:hAnsiTheme="minorHAnsi" w:cs="Open Sans"/>
-          <w:color w:val="181717"/>
-          <w:sz w:val="20"/>
-          <w:szCs w:val="20"/>
-          <w:lang w:eastAsia="en-US"/>
-        </w:rPr>
-        <w:t>: automation code and configuration</w:t>
-      </w:r>
-    </w:p>
-    <w:p>
-      <w:pPr>
-        <w:widowControl/>
-        <w:numPr>
-          <w:ilvl w:val="0"/>
-          <w:numId w:val="13"/>
-        </w:numPr>
-        <w:shd w:val="clear" w:color="auto" w:fill="FFFFFF"/>
-        <w:suppressAutoHyphens w:val="0"/>
-        <w:autoSpaceDE/>
-        <w:spacing w:before="100" w:beforeAutospacing="1" w:after="100" w:afterAutospacing="1" w:line="360" w:lineRule="auto"/>
-        <w:rPr>
-          <w:rFonts w:asciiTheme="minorHAnsi" w:hAnsiTheme="minorHAnsi" w:cs="Open Sans"/>
-          <w:color w:val="181717"/>
-          <w:sz w:val="20"/>
-          <w:szCs w:val="20"/>
-          <w:lang w:eastAsia="en-US"/>
-        </w:rPr>
-      </w:pPr>
-      <w:r>
-        <w:rPr>
-          <w:rFonts w:asciiTheme="minorHAnsi" w:hAnsiTheme="minorHAnsi" w:cs="Open Sans"/>
-          <w:color w:val="181717"/>
-          <w:sz w:val="20"/>
-          <w:szCs w:val="20"/>
-          <w:lang w:eastAsia="en-US"/>
-        </w:rPr>
-        <w:t xml:space="preserve">Performed remote management using </w:t>
-      </w:r>
-      <w:r>
-        <w:rPr>
-          <w:rFonts w:asciiTheme="minorHAnsi" w:hAnsiTheme="minorHAnsi" w:cs="Open Sans"/>
-          <w:color w:val="181717"/>
-          <w:sz w:val="20"/>
-          <w:szCs w:val="20"/>
-          <w:lang w:eastAsia="en-US"/>
-        </w:rPr>
-        <w:t>KSH</w:t>
-      </w:r>
-      <w:r>
-        <w:rPr>
-          <w:rFonts w:asciiTheme="minorHAnsi" w:hAnsiTheme="minorHAnsi" w:cs="Open Sans"/>
-          <w:color w:val="181717"/>
-          <w:sz w:val="20"/>
-          <w:szCs w:val="20"/>
-          <w:lang w:eastAsia="en-US"/>
-        </w:rPr>
-        <w:t xml:space="preserve"> script that executes recipes to perform deployments, change orders, and maintenance.</w:t>
-      </w:r>
-    </w:p>
-    <w:p>
-      <w:pPr>
-        <w:widowControl/>
-        <w:numPr>
-          <w:ilvl w:val="0"/>
-          <w:numId w:val="13"/>
-        </w:numPr>
-        <w:shd w:val="clear" w:color="auto" w:fill="FFFFFF"/>
-        <w:suppressAutoHyphens w:val="0"/>
-        <w:autoSpaceDE/>
-        <w:spacing w:before="100" w:beforeAutospacing="1" w:after="100" w:afterAutospacing="1" w:line="360" w:lineRule="auto"/>
-        <w:rPr>
-          <w:rFonts w:asciiTheme="minorHAnsi" w:hAnsiTheme="minorHAnsi" w:cs="Open Sans"/>
-          <w:color w:val="181717"/>
-          <w:sz w:val="20"/>
-          <w:szCs w:val="20"/>
-          <w:lang w:eastAsia="en-US"/>
-        </w:rPr>
-      </w:pPr>
-      <w:r>
-        <w:rPr>
-          <w:rFonts w:asciiTheme="minorHAnsi" w:hAnsiTheme="minorHAnsi" w:cs="Open Sans"/>
-          <w:color w:val="181717"/>
-          <w:sz w:val="20"/>
-          <w:szCs w:val="20"/>
-          <w:lang w:eastAsia="en-US"/>
-        </w:rPr>
-        <w:t xml:space="preserve">Developed automation and deployment utilities using </w:t>
-      </w:r>
-      <w:r>
-        <w:rPr>
-          <w:rFonts w:asciiTheme="minorHAnsi" w:hAnsiTheme="minorHAnsi" w:cs="Open Sans"/>
-          <w:b/>
-          <w:color w:val="181717"/>
-          <w:sz w:val="20"/>
-          <w:szCs w:val="20"/>
-          <w:lang w:eastAsia="en-US"/>
-        </w:rPr>
-        <w:t>Bash</w:t>
-      </w:r>
-      <w:r>
-        <w:rPr>
-          <w:rFonts w:asciiTheme="minorHAnsi" w:hAnsiTheme="minorHAnsi" w:cs="Open Sans"/>
-          <w:color w:val="181717"/>
-          <w:sz w:val="20"/>
-          <w:szCs w:val="20"/>
-          <w:lang w:eastAsia="en-US"/>
-        </w:rPr>
-        <w:t xml:space="preserve">, </w:t>
-      </w:r>
-      <w:r>
-        <w:rPr>
-          <w:rFonts w:asciiTheme="minorHAnsi" w:hAnsiTheme="minorHAnsi" w:cs="Open Sans"/>
-          <w:b/>
-          <w:color w:val="181717"/>
-          <w:sz w:val="20"/>
-          <w:szCs w:val="20"/>
-          <w:lang w:eastAsia="en-US"/>
-        </w:rPr>
-        <w:t>PowerShell</w:t>
-      </w:r>
-      <w:r>
-        <w:rPr>
-          <w:rFonts w:asciiTheme="minorHAnsi" w:hAnsiTheme="minorHAnsi" w:cs="Open Sans"/>
-          <w:color w:val="181717"/>
-          <w:sz w:val="20"/>
-          <w:szCs w:val="20"/>
-          <w:lang w:eastAsia="en-US"/>
-        </w:rPr>
-        <w:t xml:space="preserve"> and </w:t>
-      </w:r>
-      <w:r>
-        <w:rPr>
-          <w:rFonts w:asciiTheme="minorHAnsi" w:hAnsiTheme="minorHAnsi" w:cs="Open Sans"/>
-          <w:b/>
-          <w:color w:val="181717"/>
-          <w:sz w:val="20"/>
-          <w:szCs w:val="20"/>
-          <w:lang w:eastAsia="en-US"/>
-        </w:rPr>
-        <w:t>shell</w:t>
-      </w:r>
-      <w:r>
-        <w:rPr>
-          <w:rFonts w:asciiTheme="minorHAnsi" w:hAnsiTheme="minorHAnsi" w:cs="Open Sans"/>
-          <w:color w:val="181717"/>
-          <w:sz w:val="20"/>
-          <w:szCs w:val="20"/>
-          <w:lang w:eastAsia="en-US"/>
-        </w:rPr>
-        <w:t>.</w:t>
-      </w:r>
-    </w:p>
-    <w:p>
-      <w:pPr>
-        <w:pStyle w:val="ListParagraph"/>
-        <w:widowControl/>
-        <w:numPr>
-          <w:ilvl w:val="0"/>
-          <w:numId w:val="13"/>
-        </w:numPr>
-        <w:suppressAutoHyphens w:val="0"/>
-        <w:autoSpaceDE/>
-        <w:spacing w:line="360" w:lineRule="auto"/>
-        <w:jc w:val="both"/>
-        <w:rPr>
-          <w:rFonts w:asciiTheme="minorHAnsi" w:hAnsiTheme="minorHAnsi" w:cstheme="minorHAnsi"/>
-          <w:sz w:val="18"/>
-          <w:szCs w:val="20"/>
-        </w:rPr>
-      </w:pPr>
-      <w:r>
-        <w:rPr>
-          <w:rFonts w:asciiTheme="minorHAnsi" w:hAnsiTheme="minorHAnsi" w:cstheme="minorHAnsi"/>
-          <w:sz w:val="20"/>
-          <w:szCs w:val="20"/>
-        </w:rPr>
-        <w:t>Design</w:t>
-      </w:r>
-      <w:r>
-        <w:rPr>
-          <w:rFonts w:asciiTheme="minorHAnsi" w:hAnsiTheme="minorHAnsi" w:cstheme="minorHAnsi"/>
-          <w:sz w:val="20"/>
-          <w:szCs w:val="20"/>
-        </w:rPr>
-        <w:t xml:space="preserve">ed </w:t>
-      </w:r>
-      <w:r>
-        <w:rPr>
-          <w:rFonts w:asciiTheme="minorHAnsi" w:hAnsiTheme="minorHAnsi" w:cstheme="minorHAnsi"/>
-          <w:sz w:val="20"/>
-          <w:szCs w:val="20"/>
-        </w:rPr>
-        <w:t xml:space="preserve">the </w:t>
-      </w:r>
-      <w:r>
-        <w:rPr>
-          <w:rFonts w:asciiTheme="minorHAnsi" w:hAnsiTheme="minorHAnsi" w:cstheme="minorHAnsi"/>
-          <w:b/>
-          <w:sz w:val="20"/>
-          <w:szCs w:val="20"/>
-        </w:rPr>
-        <w:t>MVC based</w:t>
-      </w:r>
-      <w:r>
-        <w:rPr>
-          <w:rFonts w:asciiTheme="minorHAnsi" w:hAnsiTheme="minorHAnsi" w:cstheme="minorHAnsi"/>
-          <w:sz w:val="20"/>
-          <w:szCs w:val="20"/>
-        </w:rPr>
-        <w:t xml:space="preserve"> modules for the Integrity</w:t>
-      </w:r>
-      <w:r>
-        <w:rPr>
-          <w:rFonts w:asciiTheme="minorHAnsi" w:hAnsiTheme="minorHAnsi" w:cstheme="minorHAnsi"/>
-          <w:sz w:val="20"/>
-          <w:szCs w:val="20"/>
-        </w:rPr>
-        <w:t xml:space="preserve"> application</w:t>
-      </w:r>
-      <w:r>
-        <w:rPr>
-          <w:rFonts w:asciiTheme="minorHAnsi" w:hAnsiTheme="minorHAnsi" w:cstheme="minorHAnsi"/>
-          <w:sz w:val="20"/>
-          <w:szCs w:val="20"/>
-        </w:rPr>
-        <w:t>.</w:t>
-      </w:r>
-    </w:p>
-    <w:p>
-      <w:pPr>
-        <w:pStyle w:val="ListParagraph"/>
-        <w:widowControl/>
-        <w:numPr>
-          <w:ilvl w:val="0"/>
-          <w:numId w:val="13"/>
-        </w:numPr>
-        <w:suppressAutoHyphens w:val="0"/>
-        <w:autoSpaceDE/>
-        <w:spacing w:line="360" w:lineRule="auto"/>
-        <w:jc w:val="both"/>
-        <w:rPr>
-          <w:rFonts w:asciiTheme="minorHAnsi" w:hAnsiTheme="minorHAnsi" w:cstheme="minorHAnsi"/>
-          <w:sz w:val="20"/>
-          <w:szCs w:val="20"/>
-        </w:rPr>
-      </w:pPr>
-      <w:r>
-        <w:rPr>
-          <w:rFonts w:asciiTheme="minorHAnsi" w:hAnsiTheme="minorHAnsi" w:cstheme="minorHAnsi"/>
-          <w:sz w:val="20"/>
-          <w:szCs w:val="20"/>
-        </w:rPr>
-        <w:t xml:space="preserve">Worked on </w:t>
-      </w:r>
-      <w:r>
-        <w:rPr>
-          <w:rFonts w:asciiTheme="minorHAnsi" w:hAnsiTheme="minorHAnsi" w:cstheme="minorHAnsi"/>
-          <w:b/>
-          <w:sz w:val="20"/>
-          <w:szCs w:val="20"/>
-        </w:rPr>
-        <w:t>OSLC server-side</w:t>
-      </w:r>
-      <w:r>
-        <w:rPr>
-          <w:rFonts w:asciiTheme="minorHAnsi" w:hAnsiTheme="minorHAnsi" w:cstheme="minorHAnsi"/>
-          <w:sz w:val="20"/>
-          <w:szCs w:val="20"/>
-        </w:rPr>
-        <w:t xml:space="preserve"> part to the integrate </w:t>
-      </w:r>
-      <w:r>
-        <w:rPr>
-          <w:rFonts w:asciiTheme="minorHAnsi" w:hAnsiTheme="minorHAnsi" w:cstheme="minorHAnsi"/>
-          <w:b/>
-          <w:sz w:val="20"/>
-          <w:szCs w:val="20"/>
-        </w:rPr>
-        <w:t>ILM</w:t>
-      </w:r>
-      <w:r>
-        <w:rPr>
-          <w:rFonts w:asciiTheme="minorHAnsi" w:hAnsiTheme="minorHAnsi" w:cstheme="minorHAnsi"/>
-          <w:sz w:val="20"/>
-          <w:szCs w:val="20"/>
-        </w:rPr>
-        <w:t xml:space="preserve"> with the OSLC service.</w:t>
-      </w:r>
-    </w:p>
-    <w:p>
-      <w:pPr>
-        <w:pStyle w:val="ListParagraph"/>
-        <w:widowControl/>
-        <w:numPr>
-          <w:ilvl w:val="0"/>
-          <w:numId w:val="13"/>
-        </w:numPr>
-        <w:suppressAutoHyphens w:val="0"/>
-        <w:autoSpaceDE/>
-        <w:spacing w:line="360" w:lineRule="auto"/>
-        <w:jc w:val="both"/>
-        <w:rPr>
-          <w:rFonts w:asciiTheme="minorHAnsi" w:hAnsiTheme="minorHAnsi" w:cstheme="minorHAnsi"/>
-          <w:sz w:val="20"/>
-          <w:szCs w:val="20"/>
-        </w:rPr>
-      </w:pPr>
-      <w:r>
-        <w:rPr>
-          <w:rFonts w:asciiTheme="minorHAnsi" w:hAnsiTheme="minorHAnsi" w:cstheme="minorHAnsi"/>
-          <w:sz w:val="20"/>
-          <w:szCs w:val="20"/>
-        </w:rPr>
-        <w:t xml:space="preserve">Experienced with writing infrastructure for automation coverage for ITF Framework. </w:t>
-      </w:r>
-    </w:p>
-    <w:p>
-      <w:pPr>
-        <w:pStyle w:val="ListParagraph"/>
-        <w:widowControl/>
-        <w:numPr>
-          <w:ilvl w:val="0"/>
-          <w:numId w:val="13"/>
-        </w:numPr>
-        <w:suppressAutoHyphens w:val="0"/>
-        <w:autoSpaceDE/>
-        <w:spacing w:line="360" w:lineRule="auto"/>
-        <w:jc w:val="both"/>
-        <w:rPr>
-          <w:rFonts w:asciiTheme="minorHAnsi" w:hAnsiTheme="minorHAnsi" w:cstheme="minorHAnsi"/>
-          <w:sz w:val="20"/>
-          <w:szCs w:val="20"/>
-        </w:rPr>
-      </w:pPr>
-      <w:r>
-        <w:rPr>
-          <w:rFonts w:asciiTheme="minorHAnsi" w:hAnsiTheme="minorHAnsi" w:cstheme="minorHAnsi"/>
-          <w:sz w:val="20"/>
-          <w:szCs w:val="20"/>
-        </w:rPr>
-        <w:t xml:space="preserve">Worked on SSL enable automation scripts for </w:t>
-      </w:r>
-      <w:r>
-        <w:rPr>
-          <w:rFonts w:asciiTheme="minorHAnsi" w:hAnsiTheme="minorHAnsi" w:cstheme="minorHAnsi"/>
-          <w:b/>
-          <w:sz w:val="20"/>
-          <w:szCs w:val="20"/>
-        </w:rPr>
-        <w:t>Rest Server</w:t>
-      </w:r>
-      <w:r>
-        <w:rPr>
-          <w:rFonts w:asciiTheme="minorHAnsi" w:hAnsiTheme="minorHAnsi" w:cstheme="minorHAnsi"/>
-          <w:sz w:val="20"/>
-          <w:szCs w:val="20"/>
-        </w:rPr>
-        <w:t xml:space="preserve"> and </w:t>
-      </w:r>
-      <w:r>
-        <w:rPr>
-          <w:rFonts w:asciiTheme="minorHAnsi" w:hAnsiTheme="minorHAnsi" w:cstheme="minorHAnsi"/>
-          <w:b/>
-          <w:sz w:val="20"/>
-          <w:szCs w:val="20"/>
-        </w:rPr>
-        <w:t>ILM Server</w:t>
-      </w:r>
-      <w:r>
-        <w:rPr>
-          <w:rFonts w:asciiTheme="minorHAnsi" w:hAnsiTheme="minorHAnsi" w:cstheme="minorHAnsi"/>
-          <w:b/>
-          <w:sz w:val="20"/>
-          <w:szCs w:val="20"/>
-        </w:rPr>
-        <w:t>.</w:t>
-      </w:r>
-    </w:p>
-    <w:p>
-      <w:pPr>
-        <w:pStyle w:val="ListParagraph"/>
-        <w:widowControl/>
-        <w:numPr>
-          <w:ilvl w:val="0"/>
-          <w:numId w:val="13"/>
-        </w:numPr>
-        <w:suppressAutoHyphens w:val="0"/>
-        <w:autoSpaceDE/>
-        <w:spacing w:line="360" w:lineRule="auto"/>
-        <w:jc w:val="both"/>
-        <w:rPr>
-          <w:rFonts w:asciiTheme="minorHAnsi" w:hAnsiTheme="minorHAnsi" w:cstheme="minorHAnsi"/>
-          <w:sz w:val="20"/>
-          <w:szCs w:val="20"/>
-        </w:rPr>
-      </w:pPr>
-      <w:r>
-        <w:rPr>
-          <w:rFonts w:asciiTheme="minorHAnsi" w:hAnsiTheme="minorHAnsi" w:cstheme="minorHAnsi"/>
-          <w:sz w:val="20"/>
-          <w:szCs w:val="20"/>
-        </w:rPr>
-        <w:t xml:space="preserve">As an Intern I was assigned to fix some </w:t>
-      </w:r>
-      <w:r>
-        <w:rPr>
-          <w:rFonts w:asciiTheme="minorHAnsi" w:hAnsiTheme="minorHAnsi" w:cstheme="minorHAnsi"/>
-          <w:b/>
-          <w:sz w:val="20"/>
-          <w:szCs w:val="20"/>
-        </w:rPr>
-        <w:t>SPR task</w:t>
-      </w:r>
-      <w:r>
-        <w:rPr>
-          <w:rFonts w:asciiTheme="minorHAnsi" w:hAnsiTheme="minorHAnsi" w:cstheme="minorHAnsi"/>
-          <w:sz w:val="20"/>
-          <w:szCs w:val="20"/>
-        </w:rPr>
-        <w:t xml:space="preserve"> related with development.</w:t>
-      </w:r>
-    </w:p>
-    <w:p>
-      <w:pPr>
-        <w:pStyle w:val="ListParagraph"/>
-        <w:widowControl/>
-        <w:numPr>
-          <w:ilvl w:val="0"/>
-          <w:numId w:val="13"/>
-        </w:numPr>
-        <w:suppressAutoHyphens w:val="0"/>
-        <w:autoSpaceDE/>
-        <w:spacing w:line="360" w:lineRule="auto"/>
-        <w:jc w:val="both"/>
-        <w:rPr>
-          <w:rFonts w:asciiTheme="minorHAnsi" w:hAnsiTheme="minorHAnsi" w:cstheme="minorHAnsi"/>
-          <w:sz w:val="20"/>
-          <w:szCs w:val="20"/>
-        </w:rPr>
-      </w:pPr>
-      <w:r>
-        <w:rPr>
-          <w:rFonts w:asciiTheme="minorHAnsi" w:hAnsiTheme="minorHAnsi" w:cstheme="minorHAnsi"/>
-          <w:sz w:val="20"/>
-          <w:szCs w:val="20"/>
-        </w:rPr>
-        <w:t xml:space="preserve">Added some architecture for new </w:t>
-      </w:r>
-      <w:r>
-        <w:rPr>
-          <w:rFonts w:asciiTheme="minorHAnsi" w:hAnsiTheme="minorHAnsi" w:cstheme="minorHAnsi"/>
-          <w:b/>
-          <w:sz w:val="20"/>
-          <w:szCs w:val="20"/>
-        </w:rPr>
-        <w:t>functional</w:t>
-      </w:r>
-      <w:r>
-        <w:rPr>
-          <w:rFonts w:asciiTheme="minorHAnsi" w:hAnsiTheme="minorHAnsi" w:cstheme="minorHAnsi"/>
-          <w:sz w:val="20"/>
-          <w:szCs w:val="20"/>
-        </w:rPr>
-        <w:t xml:space="preserve"> areas in </w:t>
-      </w:r>
-      <w:r>
-        <w:rPr>
-          <w:rFonts w:asciiTheme="minorHAnsi" w:hAnsiTheme="minorHAnsi" w:cstheme="minorHAnsi"/>
-          <w:b/>
-          <w:sz w:val="20"/>
-          <w:szCs w:val="20"/>
-        </w:rPr>
-        <w:t>Java</w:t>
-      </w:r>
-      <w:r>
-        <w:rPr>
-          <w:rFonts w:asciiTheme="minorHAnsi" w:hAnsiTheme="minorHAnsi" w:cstheme="minorHAnsi"/>
-          <w:sz w:val="20"/>
-          <w:szCs w:val="20"/>
-        </w:rPr>
-        <w:t xml:space="preserve"> environment. </w:t>
-      </w:r>
-    </w:p>
-    <w:p>
-      <w:pPr>
-        <w:pStyle w:val="ListParagraph"/>
-        <w:widowControl/>
-        <w:numPr>
-          <w:ilvl w:val="0"/>
-          <w:numId w:val="13"/>
-        </w:numPr>
-        <w:suppressAutoHyphens w:val="0"/>
-        <w:autoSpaceDE/>
-        <w:spacing w:line="360" w:lineRule="auto"/>
-        <w:jc w:val="both"/>
-        <w:rPr>
-          <w:rFonts w:asciiTheme="minorHAnsi" w:hAnsiTheme="minorHAnsi" w:cstheme="minorHAnsi"/>
-          <w:b/>
-          <w:sz w:val="20"/>
-          <w:szCs w:val="20"/>
-        </w:rPr>
-      </w:pPr>
-      <w:r>
-        <w:rPr>
-          <w:rFonts w:asciiTheme="minorHAnsi" w:hAnsiTheme="minorHAnsi" w:cstheme="minorHAnsi"/>
-          <w:sz w:val="20"/>
-          <w:szCs w:val="20"/>
-        </w:rPr>
-        <w:t xml:space="preserve">Also work with Automation teams for </w:t>
-      </w:r>
-      <w:r>
-        <w:rPr>
-          <w:rFonts w:asciiTheme="minorHAnsi" w:hAnsiTheme="minorHAnsi" w:cstheme="minorHAnsi"/>
-          <w:sz w:val="20"/>
-          <w:szCs w:val="20"/>
-        </w:rPr>
-        <w:t>automating some</w:t>
-      </w:r>
-      <w:r>
-        <w:rPr>
-          <w:rFonts w:asciiTheme="minorHAnsi" w:hAnsiTheme="minorHAnsi" w:cstheme="minorHAnsi"/>
-          <w:sz w:val="20"/>
-          <w:szCs w:val="20"/>
-        </w:rPr>
-        <w:t xml:space="preserve"> code coverage</w:t>
-      </w:r>
-      <w:r>
-        <w:rPr>
-          <w:rFonts w:asciiTheme="minorHAnsi" w:hAnsiTheme="minorHAnsi" w:cstheme="minorHAnsi"/>
-          <w:sz w:val="20"/>
-          <w:szCs w:val="20"/>
-        </w:rPr>
-        <w:t xml:space="preserve"> with </w:t>
-      </w:r>
-      <w:r>
-        <w:rPr>
-          <w:rFonts w:asciiTheme="minorHAnsi" w:hAnsiTheme="minorHAnsi" w:cstheme="minorHAnsi"/>
-          <w:b/>
-          <w:sz w:val="20"/>
-          <w:szCs w:val="20"/>
-        </w:rPr>
-        <w:t>Chai</w:t>
-      </w:r>
-      <w:r>
-        <w:rPr>
-          <w:rFonts w:asciiTheme="minorHAnsi" w:hAnsiTheme="minorHAnsi" w:cstheme="minorHAnsi"/>
-          <w:sz w:val="20"/>
-          <w:szCs w:val="20"/>
-        </w:rPr>
-        <w:t xml:space="preserve"> and </w:t>
-      </w:r>
-      <w:r>
-        <w:rPr>
-          <w:rFonts w:asciiTheme="minorHAnsi" w:hAnsiTheme="minorHAnsi" w:cstheme="minorHAnsi"/>
-          <w:b/>
-          <w:sz w:val="20"/>
-          <w:szCs w:val="20"/>
-        </w:rPr>
-        <w:t>Mocha</w:t>
-      </w:r>
-      <w:r>
-        <w:rPr>
-          <w:rFonts w:asciiTheme="minorHAnsi" w:hAnsiTheme="minorHAnsi" w:cstheme="minorHAnsi"/>
-          <w:sz w:val="20"/>
-          <w:szCs w:val="20"/>
-        </w:rPr>
-        <w:t xml:space="preserve"> framework as it was on priority basis.</w:t>
-      </w:r>
-      <w:r>
-        <w:rPr>
-          <w:rFonts w:asciiTheme="minorHAnsi" w:hAnsiTheme="minorHAnsi" w:cstheme="minorHAnsi"/>
-          <w:b/>
-          <w:sz w:val="20"/>
-          <w:szCs w:val="20"/>
-        </w:rPr>
-        <w:t xml:space="preserve"> </w:t>
-      </w:r>
+          <w:rFonts w:asciiTheme="minorHAnsi" w:hAnsiTheme="minorHAnsi" w:cstheme="minorHAnsi"/>
+          <w:sz w:val="20"/>
+          <w:szCs w:val="20"/>
+        </w:rPr>
+      </w:pPr>
     </w:p>
     <w:p>
       <w:pPr>
@@ -3618,7 +2881,6 @@
           <w:sz w:val="24"/>
           <w:szCs w:val="24"/>
         </w:rPr>
-        <w:lastRenderedPageBreak/>
         <w:t>Academic projects</w:t>
       </w:r>
     </w:p>
@@ -3797,7 +3059,39 @@
           <w:sz w:val="20"/>
           <w:szCs w:val="20"/>
         </w:rPr>
-        <w:t xml:space="preserve"> Science) I did project “</w:t>
+        <w:t xml:space="preserve"> Science) </w:t>
+      </w:r>
+      <w:r>
+        <w:rPr>
+          <w:rFonts w:asciiTheme="minorHAnsi" w:hAnsiTheme="minorHAnsi" w:cstheme="minorHAnsi"/>
+          <w:sz w:val="20"/>
+          <w:szCs w:val="20"/>
+        </w:rPr>
+        <w:t xml:space="preserve">I have completed the </w:t>
+      </w:r>
+      <w:r>
+        <w:rPr>
+          <w:rFonts w:asciiTheme="minorHAnsi" w:hAnsiTheme="minorHAnsi" w:cstheme="minorHAnsi"/>
+          <w:sz w:val="20"/>
+          <w:szCs w:val="20"/>
+        </w:rPr>
+        <w:t xml:space="preserve">project </w:t>
+      </w:r>
+      <w:r>
+        <w:rPr>
+          <w:rFonts w:asciiTheme="minorHAnsi" w:hAnsiTheme="minorHAnsi" w:cstheme="minorHAnsi"/>
+          <w:sz w:val="20"/>
+          <w:szCs w:val="20"/>
+        </w:rPr>
+        <w:t xml:space="preserve">named </w:t>
+      </w:r>
+      <w:r>
+        <w:rPr>
+          <w:rFonts w:asciiTheme="minorHAnsi" w:hAnsiTheme="minorHAnsi" w:cstheme="minorHAnsi"/>
+          <w:sz w:val="20"/>
+          <w:szCs w:val="20"/>
+        </w:rPr>
+        <w:t>“</w:t>
       </w:r>
       <w:r>
         <w:rPr>
@@ -3897,7 +3191,15 @@
           <w:sz w:val="20"/>
           <w:szCs w:val="20"/>
         </w:rPr>
-        <w:t xml:space="preserve"> I have developed one System</w:t>
+        <w:t xml:space="preserve"> I have developed one </w:t>
+      </w:r>
+      <w:r>
+        <w:rPr>
+          <w:rFonts w:asciiTheme="minorHAnsi" w:hAnsiTheme="minorHAnsi" w:cstheme="minorHAnsi"/>
+          <w:sz w:val="20"/>
+          <w:szCs w:val="20"/>
+        </w:rPr>
+        <w:t>application</w:t>
       </w:r>
       <w:r>
         <w:rPr>
@@ -4806,6 +4108,7 @@
           <w:sz w:val="20"/>
           <w:szCs w:val="20"/>
         </w:rPr>
+        <w:lastRenderedPageBreak/>
         <w:tab/>
       </w:r>
       <w:r>

</xml_diff>

<commit_message>
checked for grammatical mistakes
</commit_message>
<xml_diff>
--- a/MCS_project_sem_III/GaneshLondhe_Exp_College.docx
+++ b/MCS_project_sem_III/GaneshLondhe_Exp_College.docx
@@ -977,7 +977,7 @@
           <w:bCs/>
           <w:szCs w:val="20"/>
         </w:rPr>
-        <w:t>LINUX</w:t>
+        <w:t>Linux</w:t>
       </w:r>
       <w:r>
         <w:rPr>
@@ -1627,7 +1627,25 @@
           <w:sz w:val="24"/>
           <w:szCs w:val="24"/>
         </w:rPr>
-        <w:t>PROFESIONAL EXPERIENCE</w:t>
+        <w:t>PROFES</w:t>
+      </w:r>
+      <w:r>
+        <w:rPr>
+          <w:rFonts w:asciiTheme="minorHAnsi" w:hAnsiTheme="minorHAnsi" w:cstheme="minorHAnsi"/>
+          <w:color w:val="auto"/>
+          <w:sz w:val="24"/>
+          <w:szCs w:val="24"/>
+        </w:rPr>
+        <w:t>S</w:t>
+      </w:r>
+      <w:r>
+        <w:rPr>
+          <w:rFonts w:asciiTheme="minorHAnsi" w:hAnsiTheme="minorHAnsi" w:cstheme="minorHAnsi"/>
+          <w:color w:val="auto"/>
+          <w:sz w:val="24"/>
+          <w:szCs w:val="24"/>
+        </w:rPr>
+        <w:t>IONAL EXPERIENCE</w:t>
       </w:r>
     </w:p>
     <w:p>
@@ -2451,8 +2469,6 @@
         </w:rPr>
         <w:t xml:space="preserve"> Efficient clustering algorithm to segregate tests based on the execution behavior</w:t>
       </w:r>
-      <w:bookmarkStart w:id="0" w:name="_GoBack"/>
-      <w:bookmarkEnd w:id="0"/>
     </w:p>
     <w:p>
       <w:pPr>
@@ -2609,7 +2625,33 @@
           <w:sz w:val="20"/>
           <w:szCs w:val="20"/>
         </w:rPr>
-        <w:t xml:space="preserve">, </w:t>
+        <w:t>,</w:t>
+      </w:r>
+      <w:r>
+        <w:rPr>
+          <w:rFonts w:asciiTheme="minorHAnsi" w:hAnsiTheme="minorHAnsi" w:cstheme="minorHAnsi"/>
+          <w:b/>
+          <w:sz w:val="20"/>
+          <w:szCs w:val="20"/>
+        </w:rPr>
+        <w:t xml:space="preserve"> </w:t>
+      </w:r>
+      <w:r>
+        <w:rPr>
+          <w:rFonts w:asciiTheme="minorHAnsi" w:hAnsiTheme="minorHAnsi" w:cstheme="minorHAnsi"/>
+          <w:sz w:val="20"/>
+          <w:szCs w:val="20"/>
+        </w:rPr>
+        <w:t>the</w:t>
+      </w:r>
+      <w:r>
+        <w:rPr>
+          <w:rFonts w:asciiTheme="minorHAnsi" w:hAnsiTheme="minorHAnsi" w:cstheme="minorHAnsi"/>
+          <w:b/>
+          <w:sz w:val="20"/>
+          <w:szCs w:val="20"/>
+        </w:rPr>
+        <w:t xml:space="preserve"> </w:t>
       </w:r>
       <w:r>
         <w:rPr>
@@ -2643,7 +2685,23 @@
           <w:sz w:val="20"/>
           <w:szCs w:val="20"/>
         </w:rPr>
-        <w:t xml:space="preserve"> segregate the test which are taking more time.</w:t>
+        <w:t xml:space="preserve"> segregate the test which </w:t>
+      </w:r>
+      <w:r>
+        <w:rPr>
+          <w:rFonts w:asciiTheme="minorHAnsi" w:hAnsiTheme="minorHAnsi" w:cstheme="minorHAnsi"/>
+          <w:sz w:val="20"/>
+          <w:szCs w:val="20"/>
+        </w:rPr>
+        <w:t>is</w:t>
+      </w:r>
+      <w:r>
+        <w:rPr>
+          <w:rFonts w:asciiTheme="minorHAnsi" w:hAnsiTheme="minorHAnsi" w:cstheme="minorHAnsi"/>
+          <w:sz w:val="20"/>
+          <w:szCs w:val="20"/>
+        </w:rPr>
+        <w:t xml:space="preserve"> taking more time.</w:t>
       </w:r>
     </w:p>
     <w:p>
@@ -2921,7 +2979,23 @@
           <w:sz w:val="20"/>
           <w:szCs w:val="20"/>
         </w:rPr>
-        <w:t>Computer Science) I have Developed project “</w:t>
+        <w:t>Computer Science) I have Developed</w:t>
+      </w:r>
+      <w:r>
+        <w:rPr>
+          <w:rFonts w:asciiTheme="minorHAnsi" w:hAnsiTheme="minorHAnsi" w:cstheme="minorHAnsi"/>
+          <w:sz w:val="20"/>
+          <w:szCs w:val="20"/>
+        </w:rPr>
+        <w:t xml:space="preserve"> a</w:t>
+      </w:r>
+      <w:r>
+        <w:rPr>
+          <w:rFonts w:asciiTheme="minorHAnsi" w:hAnsiTheme="minorHAnsi" w:cstheme="minorHAnsi"/>
+          <w:sz w:val="20"/>
+          <w:szCs w:val="20"/>
+        </w:rPr>
+        <w:t xml:space="preserve"> project “</w:t>
       </w:r>
       <w:r>
         <w:rPr>
@@ -3188,6 +3262,15 @@
       <w:r>
         <w:rPr>
           <w:rFonts w:asciiTheme="minorHAnsi" w:hAnsiTheme="minorHAnsi" w:cstheme="minorHAnsi"/>
+          <w:b/>
+          <w:sz w:val="20"/>
+          <w:szCs w:val="20"/>
+        </w:rPr>
+        <w:t>,</w:t>
+      </w:r>
+      <w:r>
+        <w:rPr>
+          <w:rFonts w:asciiTheme="minorHAnsi" w:hAnsiTheme="minorHAnsi" w:cstheme="minorHAnsi"/>
           <w:sz w:val="20"/>
           <w:szCs w:val="20"/>
         </w:rPr>
@@ -3284,7 +3367,17 @@
           <w:sz w:val="20"/>
           <w:szCs w:val="20"/>
         </w:rPr>
-        <w:t>scanning directory and comparing</w:t>
+        <w:t>s</w:t>
+      </w:r>
+      <w:bookmarkStart w:id="0" w:name="_GoBack"/>
+      <w:bookmarkEnd w:id="0"/>
+      <w:r>
+        <w:rPr>
+          <w:rFonts w:asciiTheme="minorHAnsi" w:hAnsiTheme="minorHAnsi" w:cstheme="minorHAnsi"/>
+          <w:sz w:val="20"/>
+          <w:szCs w:val="20"/>
+        </w:rPr>
+        <w:t>canning directory and comparing</w:t>
       </w:r>
       <w:r>
         <w:rPr>

</xml_diff>